<commit_message>
add slides and readme
</commit_message>
<xml_diff>
--- a/reports/capstone3 report.docx
+++ b/reports/capstone3 report.docx
@@ -38,7 +38,7 @@
           <w:noProof/>
         </w:rPr>
         <w:drawing>
-          <wp:inline distT="0" distB="0" distL="0" distR="0" wp14:anchorId="66AD27BD" wp14:editId="49217BB3">
+          <wp:inline distT="0" distB="0" distL="0" distR="0" wp14:anchorId="5F030CE0" wp14:editId="1311E603">
             <wp:extent cx="5732890" cy="4113507"/>
             <wp:effectExtent l="0" t="0" r="0" b="1905"/>
             <wp:docPr id="1609281121" name="Picture 1" descr="Charts • Simply explained - DATAtab"/>
@@ -2474,7 +2474,7 @@
         </w:pBdr>
       </w:pPr>
       <w:r>
-        <w:t>Training Results</w:t>
+        <w:t>Results</w:t>
       </w:r>
     </w:p>
     <w:tbl>
@@ -3881,7 +3881,7 @@
         </w:pBdr>
       </w:pPr>
       <w:r>
-        <w:t>Training Results</w:t>
+        <w:t>Results</w:t>
       </w:r>
     </w:p>
     <w:tbl>
@@ -5983,7 +5983,7 @@
         </w:pBdr>
       </w:pPr>
       <w:r>
-        <w:t>Training Results</w:t>
+        <w:t>Results</w:t>
       </w:r>
     </w:p>
     <w:tbl>
@@ -6492,6 +6492,9 @@
         <w:jc w:val="center"/>
       </w:pPr>
       <w:r>
+        <w:rPr>
+          <w:noProof/>
+        </w:rPr>
         <w:drawing>
           <wp:inline distT="0" distB="0" distL="0" distR="0" wp14:anchorId="5503AE2C" wp14:editId="2493BB64">
             <wp:extent cx="3466769" cy="2160478"/>
@@ -6548,6 +6551,9 @@
         <w:jc w:val="center"/>
       </w:pPr>
       <w:r>
+        <w:rPr>
+          <w:noProof/>
+        </w:rPr>
         <w:drawing>
           <wp:inline distT="0" distB="0" distL="0" distR="0" wp14:anchorId="3298D31D" wp14:editId="79D5B3EB">
             <wp:extent cx="3331596" cy="2052196"/>
@@ -6646,6 +6652,9 @@
         <w:jc w:val="center"/>
       </w:pPr>
       <w:r>
+        <w:rPr>
+          <w:noProof/>
+        </w:rPr>
         <w:drawing>
           <wp:inline distT="0" distB="0" distL="0" distR="0" wp14:anchorId="74A9BEA3" wp14:editId="7DF00216">
             <wp:extent cx="3220278" cy="1130052"/>
@@ -6694,11 +6703,9 @@
       <w:r>
         <w:t xml:space="preserve">Next, the program predicts the chart type and displays some forms that need to be filled out </w:t>
       </w:r>
-      <w:proofErr w:type="gramStart"/>
-      <w:r>
-        <w:t>in order for</w:t>
-      </w:r>
-      <w:proofErr w:type="gramEnd"/>
+      <w:r>
+        <w:t>for</w:t>
+      </w:r>
       <w:r>
         <w:t xml:space="preserve"> the graph to be displayed in a digital form:</w:t>
       </w:r>
@@ -6708,6 +6715,9 @@
         <w:jc w:val="center"/>
       </w:pPr>
       <w:r>
+        <w:rPr>
+          <w:noProof/>
+        </w:rPr>
         <w:drawing>
           <wp:inline distT="0" distB="0" distL="0" distR="0" wp14:anchorId="6BE880F0" wp14:editId="68297E8C">
             <wp:extent cx="2910177" cy="3594248"/>
@@ -6760,6 +6770,9 @@
     </w:p>
     <w:p>
       <w:r>
+        <w:rPr>
+          <w:noProof/>
+        </w:rPr>
         <w:drawing>
           <wp:inline distT="0" distB="0" distL="0" distR="0" wp14:anchorId="1B2A2F2B" wp14:editId="06D0AF7A">
             <wp:extent cx="5740841" cy="1871987"/>
@@ -6797,6 +6810,60 @@
         </w:drawing>
       </w:r>
     </w:p>
+    <w:p>
+      <w:pPr>
+        <w:pStyle w:val="ListParagraph"/>
+        <w:numPr>
+          <w:ilvl w:val="0"/>
+          <w:numId w:val="23"/>
+        </w:numPr>
+      </w:pPr>
+      <w:r>
+        <w:t xml:space="preserve">There is also a data chart displayed with all the x and y values. </w:t>
+      </w:r>
+    </w:p>
+    <w:p>
+      <w:pPr>
+        <w:jc w:val="center"/>
+      </w:pPr>
+      <w:r>
+        <w:drawing>
+          <wp:inline distT="0" distB="0" distL="0" distR="0" wp14:anchorId="29D37588" wp14:editId="5ED7DA7E">
+            <wp:extent cx="2182057" cy="3829050"/>
+            <wp:effectExtent l="0" t="0" r="2540" b="0"/>
+            <wp:docPr id="1626797504" name="Picture 1" descr="A table with numbers and letters&#10;&#10;Description automatically generated"/>
+            <wp:cNvGraphicFramePr>
+              <a:graphicFrameLocks xmlns:a="http://schemas.openxmlformats.org/drawingml/2006/main" noChangeAspect="1"/>
+            </wp:cNvGraphicFramePr>
+            <a:graphic xmlns:a="http://schemas.openxmlformats.org/drawingml/2006/main">
+              <a:graphicData uri="http://schemas.openxmlformats.org/drawingml/2006/picture">
+                <pic:pic xmlns:pic="http://schemas.openxmlformats.org/drawingml/2006/picture">
+                  <pic:nvPicPr>
+                    <pic:cNvPr id="1626797504" name="Picture 1" descr="A table with numbers and letters&#10;&#10;Description automatically generated"/>
+                    <pic:cNvPicPr/>
+                  </pic:nvPicPr>
+                  <pic:blipFill>
+                    <a:blip r:embed="rId29"/>
+                    <a:stretch>
+                      <a:fillRect/>
+                    </a:stretch>
+                  </pic:blipFill>
+                  <pic:spPr>
+                    <a:xfrm>
+                      <a:off x="0" y="0"/>
+                      <a:ext cx="2184148" cy="3832720"/>
+                    </a:xfrm>
+                    <a:prstGeom prst="rect">
+                      <a:avLst/>
+                    </a:prstGeom>
+                  </pic:spPr>
+                </pic:pic>
+              </a:graphicData>
+            </a:graphic>
+          </wp:inline>
+        </w:drawing>
+      </w:r>
+    </w:p>
     <w:p/>
     <w:p/>
     <w:p/>
@@ -6806,6 +6873,7 @@
         <w:pStyle w:val="Heading1"/>
       </w:pPr>
       <w:r>
+        <w:lastRenderedPageBreak/>
         <w:t>PART v: Conclusions and Further wOrk</w:t>
       </w:r>
     </w:p>
@@ -6881,7 +6949,6 @@
         <w:pStyle w:val="Heading1"/>
       </w:pPr>
       <w:r>
-        <w:lastRenderedPageBreak/>
         <w:t>References</w:t>
       </w:r>
     </w:p>
@@ -6895,7 +6962,7 @@
       <w:r>
         <w:t xml:space="preserve">[1] Data Source: </w:t>
       </w:r>
-      <w:hyperlink r:id="rId29" w:history="1">
+      <w:hyperlink r:id="rId30" w:history="1">
         <w:r>
           <w:rPr>
             <w:rStyle w:val="Hyperlink"/>
@@ -6920,7 +6987,7 @@
         </w:rPr>
         <w:t xml:space="preserve">[2] YOLO: </w:t>
       </w:r>
-      <w:hyperlink r:id="rId30" w:history="1">
+      <w:hyperlink r:id="rId31" w:history="1">
         <w:r>
           <w:rPr>
             <w:rStyle w:val="Hyperlink"/>
@@ -6945,7 +7012,7 @@
         </w:rPr>
         <w:t xml:space="preserve">[3] OpenCV: </w:t>
       </w:r>
-      <w:hyperlink r:id="rId31" w:history="1">
+      <w:hyperlink r:id="rId32" w:history="1">
         <w:r>
           <w:rPr>
             <w:rStyle w:val="Hyperlink"/>
@@ -6970,7 +7037,7 @@
         </w:rPr>
         <w:t xml:space="preserve">[4] Flask: </w:t>
       </w:r>
-      <w:hyperlink r:id="rId32" w:history="1">
+      <w:hyperlink r:id="rId33" w:history="1">
         <w:r>
           <w:rPr>
             <w:rStyle w:val="Hyperlink"/>
@@ -6995,7 +7062,7 @@
         </w:rPr>
         <w:t xml:space="preserve">[5] Plotly: </w:t>
       </w:r>
-      <w:hyperlink r:id="rId33" w:history="1">
+      <w:hyperlink r:id="rId34" w:history="1">
         <w:r>
           <w:rPr>
             <w:rStyle w:val="Hyperlink"/>
@@ -7008,7 +7075,7 @@
     </w:p>
     <w:p/>
     <w:sectPr>
-      <w:footerReference w:type="default" r:id="rId34"/>
+      <w:footerReference w:type="default" r:id="rId35"/>
       <w:pgSz w:w="12240" w:h="15840"/>
       <w:pgMar w:top="1267" w:right="1339" w:bottom="1339" w:left="1339" w:header="720" w:footer="720" w:gutter="0"/>
       <w:cols w:space="720"/>

</xml_diff>